<commit_message>
Creating filter to get maximum values
</commit_message>
<xml_diff>
--- a/Assessment/Resource List/Resources.docx
+++ b/Assessment/Resource List/Resources.docx
@@ -246,12 +246,30 @@
       </w:r>
     </w:p>
     <w:p>
+      <w:pPr>
+        <w:rPr>
+          <w:rStyle w:val="Hyperlink"/>
+        </w:rPr>
+      </w:pPr>
       <w:hyperlink r:id="rId19" w:history="1">
         <w:r>
           <w:rPr>
             <w:rStyle w:val="Hyperlink"/>
           </w:rPr>
           <w:t>https://stackoverflow.com/questions/74065403/changing-one-data-frame-also-changes-its-copy</w:t>
+        </w:r>
+      </w:hyperlink>
+      <w:r>
+        <w:t xml:space="preserve"> </w:t>
+      </w:r>
+    </w:p>
+    <w:p>
+      <w:hyperlink r:id="rId20" w:history="1">
+        <w:r>
+          <w:rPr>
+            <w:rStyle w:val="Hyperlink"/>
+          </w:rPr>
+          <w:t>https://stackoverflow.com/questions/11479392/what-does-a-for-loop-within-a-list-do-in-python</w:t>
         </w:r>
       </w:hyperlink>
       <w:r>

</xml_diff>

<commit_message>
Creating loop for subplots, adding labels and trying to set new x-axis for values
</commit_message>
<xml_diff>
--- a/Assessment/Resource List/Resources.docx
+++ b/Assessment/Resource List/Resources.docx
@@ -367,12 +367,72 @@
       </w:r>
     </w:p>
     <w:p>
+      <w:pPr>
+        <w:rPr>
+          <w:rStyle w:val="Hyperlink"/>
+        </w:rPr>
+      </w:pPr>
       <w:hyperlink r:id="rId26" w:history="1">
         <w:r>
           <w:rPr>
             <w:rStyle w:val="Hyperlink"/>
           </w:rPr>
           <w:t>https://scikit-learn.org/stable/modules/generated/sklearn.discriminant_analysis.LinearDiscriminantAnalysis.html</w:t>
+        </w:r>
+      </w:hyperlink>
+      <w:r>
+        <w:t xml:space="preserve"> </w:t>
+      </w:r>
+    </w:p>
+    <w:p>
+      <w:hyperlink r:id="rId27" w:history="1">
+        <w:r>
+          <w:rPr>
+            <w:rStyle w:val="Hyperlink"/>
+          </w:rPr>
+          <w:t>https://saturncloud.io/blog/creating-subplots-in-for-loop-with-matplotlib-a-guide/#:~:text=Subplots%20are%20individual%20plots%20that,process%20of%20creating%20multiple%20subplots</w:t>
+        </w:r>
+      </w:hyperlink>
+      <w:r>
+        <w:t>.</w:t>
+      </w:r>
+      <w:r>
+        <w:t xml:space="preserve"> </w:t>
+      </w:r>
+    </w:p>
+    <w:p>
+      <w:hyperlink r:id="rId28" w:history="1">
+        <w:r>
+          <w:rPr>
+            <w:rStyle w:val="Hyperlink"/>
+          </w:rPr>
+          <w:t>https://stackoverflow.com/questions/57466472/changing-x-axis-datetime-intervals-in-matplotlib</w:t>
+        </w:r>
+      </w:hyperlink>
+      <w:r>
+        <w:t xml:space="preserve"> </w:t>
+      </w:r>
+    </w:p>
+    <w:p>
+      <w:hyperlink r:id="rId29" w:history="1">
+        <w:r>
+          <w:rPr>
+            <w:rStyle w:val="Hyperlink"/>
+          </w:rPr>
+          <w:t>https://matplotlib.org/stable/api/dates_api.html</w:t>
+        </w:r>
+      </w:hyperlink>
+      <w:r>
+        <w:t xml:space="preserve"> </w:t>
+      </w:r>
+    </w:p>
+    <w:p>
+      <w:hyperlink r:id="rId30" w:history="1">
+        <w:r>
+          <w:rPr>
+            <w:rStyle w:val="Hyperlink"/>
+          </w:rPr>
+          <w:t>https://techoverflow.net/2021/04/04/how-to-fix-matplotlib-title-typeerror-text-object-is-not-callable/</w:t>
         </w:r>
       </w:hyperlink>
       <w:r>

</xml_diff>

<commit_message>
Creating code for confusion matrix plot
</commit_message>
<xml_diff>
--- a/Assessment/Resource List/Resources.docx
+++ b/Assessment/Resource List/Resources.docx
@@ -492,12 +492,69 @@
       </w:r>
     </w:p>
     <w:p>
+      <w:pPr>
+        <w:rPr>
+          <w:rStyle w:val="Hyperlink"/>
+        </w:rPr>
+      </w:pPr>
       <w:hyperlink r:id="rId35" w:history="1">
         <w:r>
           <w:rPr>
             <w:rStyle w:val="Hyperlink"/>
           </w:rPr>
           <w:t>https://www.geeksforgeeks.org/python/python-strftime-function/</w:t>
+        </w:r>
+      </w:hyperlink>
+      <w:r>
+        <w:t xml:space="preserve"> </w:t>
+      </w:r>
+    </w:p>
+    <w:p>
+      <w:hyperlink r:id="rId36" w:history="1">
+        <w:r>
+          <w:rPr>
+            <w:rStyle w:val="Hyperlink"/>
+          </w:rPr>
+          <w:t>https://www.w3schools.com/python/python_ml_confusion_matrix.asp</w:t>
+        </w:r>
+      </w:hyperlink>
+      <w:r>
+        <w:t xml:space="preserve"> </w:t>
+      </w:r>
+    </w:p>
+    <w:p>
+      <w:hyperlink r:id="rId37" w:history="1">
+        <w:r>
+          <w:rPr>
+            <w:rStyle w:val="Hyperlink"/>
+          </w:rPr>
+          <w:t>https://matplotlib.org/stable/api/_as_gen/matplotlib.axes.Axes.eventplot.html</w:t>
+        </w:r>
+      </w:hyperlink>
+      <w:r>
+        <w:t xml:space="preserve"> </w:t>
+      </w:r>
+    </w:p>
+    <w:p>
+      <w:hyperlink r:id="rId38" w:history="1">
+        <w:r>
+          <w:rPr>
+            <w:rStyle w:val="Hyperlink"/>
+          </w:rPr>
+          <w:t>https://matplotlib.org/stable/api/_as_gen/matplotlib.pyplot.xticks.html</w:t>
+        </w:r>
+      </w:hyperlink>
+      <w:r>
+        <w:t xml:space="preserve"> </w:t>
+      </w:r>
+    </w:p>
+    <w:p>
+      <w:hyperlink r:id="rId39" w:history="1">
+        <w:r>
+          <w:rPr>
+            <w:rStyle w:val="Hyperlink"/>
+          </w:rPr>
+          <w:t>https://www.tutorialspoint.com/matplotlib/matplotlib_event_plot.htm</w:t>
         </w:r>
       </w:hyperlink>
       <w:r>

</xml_diff>

<commit_message>
Graph labelling and moving event plot and violin plot code to pandas section
</commit_message>
<xml_diff>
--- a/Assessment/Resource List/Resources.docx
+++ b/Assessment/Resource List/Resources.docx
@@ -613,17 +613,73 @@
       </w:r>
     </w:p>
     <w:p>
+      <w:pPr>
+        <w:rPr>
+          <w:rStyle w:val="Hyperlink"/>
+        </w:rPr>
+      </w:pPr>
       <w:hyperlink r:id="rId43" w:history="1">
         <w:r>
           <w:rPr>
             <w:rStyle w:val="Hyperlink"/>
           </w:rPr>
-          <w:t>https://stackoverflow.com/questions/36813396/how-to-show-the-title-for-the-diagram-of-seaborn-pairplot-or-pridgrid</w:t>
-        </w:r>
-      </w:hyperlink>
-      <w:r>
-        <w:t xml:space="preserve"> </w:t>
-      </w:r>
+          <w:t>https:</w:t>
+        </w:r>
+        <w:r>
+          <w:rPr>
+            <w:rStyle w:val="Hyperlink"/>
+          </w:rPr>
+          <w:t>/</w:t>
+        </w:r>
+        <w:r>
+          <w:rPr>
+            <w:rStyle w:val="Hyperlink"/>
+          </w:rPr>
+          <w:t>/stackoverflow.com/questions/36813396/how-to-show-the-title-for-the-diagram-of-seaborn-pairplot-or-pridgrid</w:t>
+        </w:r>
+      </w:hyperlink>
+      <w:r>
+        <w:t xml:space="preserve"> </w:t>
+      </w:r>
+    </w:p>
+    <w:p>
+      <w:pPr>
+        <w:rPr>
+          <w:rStyle w:val="Hyperlink"/>
+        </w:rPr>
+      </w:pPr>
+      <w:hyperlink r:id="rId44" w:history="1">
+        <w:r>
+          <w:rPr>
+            <w:rStyle w:val="Hyperlink"/>
+          </w:rPr>
+          <w:t>python - How do I add a title and axis labels to Seaborn Heatmap? - Stack Overflow</w:t>
+        </w:r>
+      </w:hyperlink>
+    </w:p>
+    <w:p>
+      <w:hyperlink r:id="rId45" w:history="1">
+        <w:r>
+          <w:rPr>
+            <w:rStyle w:val="Hyperlink"/>
+          </w:rPr>
+          <w:t xml:space="preserve">python - How to add a label to Seaborn Heatmap </w:t>
+        </w:r>
+        <w:proofErr w:type="spellStart"/>
+        <w:r>
+          <w:rPr>
+            <w:rStyle w:val="Hyperlink"/>
+          </w:rPr>
+          <w:t>color</w:t>
+        </w:r>
+        <w:proofErr w:type="spellEnd"/>
+        <w:r>
+          <w:rPr>
+            <w:rStyle w:val="Hyperlink"/>
+          </w:rPr>
+          <w:t xml:space="preserve"> bar? - Stack Overflow</w:t>
+        </w:r>
+      </w:hyperlink>
     </w:p>
     <w:sectPr>
       <w:pgSz w:w="11906" w:h="16838"/>
@@ -1288,7 +1344,6 @@
   <w:style w:type="character" w:default="1" w:styleId="DefaultParagraphFont">
     <w:name w:val="Default Paragraph Font"/>
     <w:uiPriority w:val="1"/>
-    <w:semiHidden/>
     <w:unhideWhenUsed/>
   </w:style>
   <w:style w:type="table" w:default="1" w:styleId="TableNormal">
@@ -1667,6 +1722,18 @@
     <w:rPr>
       <w:color w:val="605E5C"/>
       <w:shd w:val="clear" w:color="auto" w:fill="E1DFDD"/>
+    </w:rPr>
+  </w:style>
+  <w:style w:type="character" w:styleId="FollowedHyperlink">
+    <w:name w:val="FollowedHyperlink"/>
+    <w:basedOn w:val="DefaultParagraphFont"/>
+    <w:uiPriority w:val="99"/>
+    <w:semiHidden/>
+    <w:unhideWhenUsed/>
+    <w:rsid w:val="00B12E04"/>
+    <w:rPr>
+      <w:color w:val="96607D" w:themeColor="followedHyperlink"/>
+      <w:u w:val="single"/>
     </w:rPr>
   </w:style>
 </w:styles>

</xml_diff>

<commit_message>
Checking classification report returned for each function matches original code
</commit_message>
<xml_diff>
--- a/Assessment/Resource List/Resources.docx
+++ b/Assessment/Resource List/Resources.docx
@@ -8,54 +8,36 @@
           <w:rStyle w:val="Hyperlink"/>
         </w:rPr>
       </w:pPr>
-      <w:r>
-        <w:fldChar w:fldCharType="begin"/>
-      </w:r>
-      <w:r>
-        <w:instrText>HYPERLINK "https://sqlpey.com/python/top-5-methods-to-read-first-n-rows-from-csv-files-in-python-pandas/"</w:instrText>
-      </w:r>
-      <w:r>
-        <w:fldChar w:fldCharType="separate"/>
-      </w:r>
-      <w:r>
-        <w:rPr>
-          <w:rStyle w:val="Hyperlink"/>
-        </w:rPr>
-        <w:t>Top 5 Methods to Read the First N Rows from CSV Files in …</w:t>
-      </w:r>
-      <w:r>
-        <w:fldChar w:fldCharType="end"/>
-      </w:r>
-    </w:p>
-    <w:p>
-      <w:pPr>
-        <w:rPr>
-          <w:rStyle w:val="Hyperlink"/>
-        </w:rPr>
-      </w:pPr>
       <w:hyperlink r:id="rId6" w:history="1">
         <w:r>
           <w:rPr>
             <w:rStyle w:val="Hyperlink"/>
           </w:rPr>
-          <w:t xml:space="preserve">Working with csv files in Python - </w:t>
-        </w:r>
-        <w:proofErr w:type="spellStart"/>
-        <w:r>
-          <w:rPr>
-            <w:rStyle w:val="Hyperlink"/>
-          </w:rPr>
-          <w:t>GeeksforGeeks</w:t>
-        </w:r>
-        <w:proofErr w:type="spellEnd"/>
-      </w:hyperlink>
-    </w:p>
-    <w:p>
+          <w:t>Top 5 Methods to Read the First N Rows from CSV Files in …</w:t>
+        </w:r>
+      </w:hyperlink>
+    </w:p>
+    <w:p>
+      <w:pPr>
+        <w:rPr>
+          <w:rStyle w:val="Hyperlink"/>
+        </w:rPr>
+      </w:pPr>
       <w:hyperlink r:id="rId7" w:history="1">
         <w:r>
           <w:rPr>
             <w:rStyle w:val="Hyperlink"/>
           </w:rPr>
+          <w:t>Working with csv files in Python - GeeksforGeeks</w:t>
+        </w:r>
+      </w:hyperlink>
+    </w:p>
+    <w:p>
+      <w:hyperlink r:id="rId8" w:history="1">
+        <w:r>
+          <w:rPr>
+            <w:rStyle w:val="Hyperlink"/>
+          </w:rPr>
           <w:t>https://www.geeksforgeeks.org/python/iterate-over-a-list-in-python/</w:t>
         </w:r>
       </w:hyperlink>
@@ -69,7 +51,7 @@
           <w:rStyle w:val="Hyperlink"/>
         </w:rPr>
       </w:pPr>
-      <w:hyperlink r:id="rId8" w:history="1">
+      <w:hyperlink r:id="rId9" w:history="1">
         <w:r>
           <w:rPr>
             <w:rStyle w:val="Hyperlink"/>
@@ -79,7 +61,7 @@
       </w:hyperlink>
     </w:p>
     <w:p>
-      <w:hyperlink r:id="rId9" w:history="1">
+      <w:hyperlink r:id="rId10" w:history="1">
         <w:r>
           <w:rPr>
             <w:rStyle w:val="Hyperlink"/>
@@ -89,7 +71,7 @@
       </w:hyperlink>
     </w:p>
     <w:p>
-      <w:hyperlink r:id="rId10" w:history="1">
+      <w:hyperlink r:id="rId11" w:history="1">
         <w:r>
           <w:rPr>
             <w:rStyle w:val="Hyperlink"/>
@@ -102,7 +84,7 @@
       </w:r>
     </w:p>
     <w:p>
-      <w:hyperlink r:id="rId11" w:history="1">
+      <w:hyperlink r:id="rId12" w:history="1">
         <w:r>
           <w:rPr>
             <w:rStyle w:val="Hyperlink"/>
@@ -120,7 +102,7 @@
           <w:rStyle w:val="Hyperlink"/>
         </w:rPr>
       </w:pPr>
-      <w:hyperlink r:id="rId12" w:history="1">
+      <w:hyperlink r:id="rId13" w:history="1">
         <w:r>
           <w:rPr>
             <w:rStyle w:val="Hyperlink"/>
@@ -138,7 +120,7 @@
           <w:rStyle w:val="Hyperlink"/>
         </w:rPr>
       </w:pPr>
-      <w:hyperlink r:id="rId13" w:history="1">
+      <w:hyperlink r:id="rId14" w:history="1">
         <w:r>
           <w:rPr>
             <w:rStyle w:val="Hyperlink"/>
@@ -156,7 +138,7 @@
           <w:rStyle w:val="Hyperlink"/>
         </w:rPr>
       </w:pPr>
-      <w:hyperlink r:id="rId14" w:history="1">
+      <w:hyperlink r:id="rId15" w:history="1">
         <w:r>
           <w:rPr>
             <w:rStyle w:val="Hyperlink"/>
@@ -174,7 +156,7 @@
           <w:rStyle w:val="Hyperlink"/>
         </w:rPr>
       </w:pPr>
-      <w:hyperlink r:id="rId15" w:history="1">
+      <w:hyperlink r:id="rId16" w:history="1">
         <w:r>
           <w:rPr>
             <w:rStyle w:val="Hyperlink"/>
@@ -192,7 +174,7 @@
           <w:rStyle w:val="Hyperlink"/>
         </w:rPr>
       </w:pPr>
-      <w:hyperlink r:id="rId16" w:history="1">
+      <w:hyperlink r:id="rId17" w:history="1">
         <w:r>
           <w:rPr>
             <w:rStyle w:val="Hyperlink"/>
@@ -212,7 +194,7 @@
           <w:u w:val="none"/>
         </w:rPr>
       </w:pPr>
-      <w:hyperlink r:id="rId17" w:history="1">
+      <w:hyperlink r:id="rId18" w:history="1">
         <w:r>
           <w:rPr>
             <w:rStyle w:val="Hyperlink"/>
@@ -225,7 +207,7 @@
       </w:r>
     </w:p>
     <w:p>
-      <w:hyperlink r:id="rId18" w:history="1">
+      <w:hyperlink r:id="rId19" w:history="1">
         <w:r>
           <w:rPr>
             <w:rStyle w:val="Hyperlink"/>
@@ -243,7 +225,7 @@
           <w:rStyle w:val="Hyperlink"/>
         </w:rPr>
       </w:pPr>
-      <w:hyperlink r:id="rId19" w:history="1">
+      <w:hyperlink r:id="rId20" w:history="1">
         <w:r>
           <w:rPr>
             <w:rStyle w:val="Hyperlink"/>
@@ -256,7 +238,7 @@
       </w:r>
     </w:p>
     <w:p>
-      <w:hyperlink r:id="rId20" w:history="1">
+      <w:hyperlink r:id="rId21" w:history="1">
         <w:r>
           <w:rPr>
             <w:rStyle w:val="Hyperlink"/>
@@ -274,7 +256,7 @@
           <w:rStyle w:val="Hyperlink"/>
         </w:rPr>
       </w:pPr>
-      <w:hyperlink r:id="rId21" w:anchor="h2--0001" w:history="1">
+      <w:hyperlink r:id="rId22" w:anchor="h2--0001" w:history="1">
         <w:r>
           <w:rPr>
             <w:rStyle w:val="Hyperlink"/>
@@ -292,7 +274,7 @@
           <w:rStyle w:val="Hyperlink"/>
         </w:rPr>
       </w:pPr>
-      <w:hyperlink r:id="rId22" w:history="1">
+      <w:hyperlink r:id="rId23" w:history="1">
         <w:r>
           <w:rPr>
             <w:rStyle w:val="Hyperlink"/>
@@ -310,7 +292,7 @@
           <w:rStyle w:val="Hyperlink"/>
         </w:rPr>
       </w:pPr>
-      <w:hyperlink r:id="rId23" w:history="1">
+      <w:hyperlink r:id="rId24" w:history="1">
         <w:r>
           <w:rPr>
             <w:rStyle w:val="Hyperlink"/>
@@ -328,7 +310,7 @@
           <w:rStyle w:val="Hyperlink"/>
         </w:rPr>
       </w:pPr>
-      <w:hyperlink r:id="rId24" w:history="1">
+      <w:hyperlink r:id="rId25" w:history="1">
         <w:r>
           <w:rPr>
             <w:rStyle w:val="Hyperlink"/>
@@ -346,7 +328,7 @@
           <w:rStyle w:val="Hyperlink"/>
         </w:rPr>
       </w:pPr>
-      <w:hyperlink r:id="rId25" w:history="1">
+      <w:hyperlink r:id="rId26" w:history="1">
         <w:r>
           <w:rPr>
             <w:rStyle w:val="Hyperlink"/>
@@ -364,7 +346,7 @@
           <w:rStyle w:val="Hyperlink"/>
         </w:rPr>
       </w:pPr>
-      <w:hyperlink r:id="rId26" w:history="1">
+      <w:hyperlink r:id="rId27" w:history="1">
         <w:r>
           <w:rPr>
             <w:rStyle w:val="Hyperlink"/>
@@ -377,7 +359,7 @@
       </w:r>
     </w:p>
     <w:p>
-      <w:hyperlink r:id="rId27" w:anchor=":~:text=Subplots%20are%20individual%20plots%20that,process%20of%20creating%20multiple%20subplots" w:history="1">
+      <w:hyperlink r:id="rId28" w:anchor=":~:text=Subplots%20are%20individual%20plots%20that,process%20of%20creating%20multiple%20subplots" w:history="1">
         <w:r>
           <w:rPr>
             <w:rStyle w:val="Hyperlink"/>
@@ -393,7 +375,7 @@
       </w:r>
     </w:p>
     <w:p>
-      <w:hyperlink r:id="rId28" w:history="1">
+      <w:hyperlink r:id="rId29" w:history="1">
         <w:r>
           <w:rPr>
             <w:rStyle w:val="Hyperlink"/>
@@ -406,7 +388,7 @@
       </w:r>
     </w:p>
     <w:p>
-      <w:hyperlink r:id="rId29" w:history="1">
+      <w:hyperlink r:id="rId30" w:history="1">
         <w:r>
           <w:rPr>
             <w:rStyle w:val="Hyperlink"/>
@@ -419,7 +401,7 @@
       </w:r>
     </w:p>
     <w:p>
-      <w:hyperlink r:id="rId30" w:history="1">
+      <w:hyperlink r:id="rId31" w:history="1">
         <w:r>
           <w:rPr>
             <w:rStyle w:val="Hyperlink"/>
@@ -432,7 +414,7 @@
       </w:r>
     </w:p>
     <w:p>
-      <w:hyperlink r:id="rId31" w:history="1">
+      <w:hyperlink r:id="rId32" w:history="1">
         <w:r>
           <w:rPr>
             <w:rStyle w:val="Hyperlink"/>
@@ -445,7 +427,7 @@
       </w:r>
     </w:p>
     <w:p>
-      <w:hyperlink r:id="rId32" w:history="1">
+      <w:hyperlink r:id="rId33" w:history="1">
         <w:r>
           <w:rPr>
             <w:rStyle w:val="Hyperlink"/>
@@ -458,7 +440,7 @@
       </w:r>
     </w:p>
     <w:p>
-      <w:hyperlink r:id="rId33" w:history="1">
+      <w:hyperlink r:id="rId34" w:history="1">
         <w:r>
           <w:rPr>
             <w:rStyle w:val="Hyperlink"/>
@@ -471,7 +453,7 @@
       </w:r>
     </w:p>
     <w:p>
-      <w:hyperlink r:id="rId34" w:history="1">
+      <w:hyperlink r:id="rId35" w:history="1">
         <w:r>
           <w:rPr>
             <w:rStyle w:val="Hyperlink"/>
@@ -489,7 +471,7 @@
           <w:rStyle w:val="Hyperlink"/>
         </w:rPr>
       </w:pPr>
-      <w:hyperlink r:id="rId35" w:history="1">
+      <w:hyperlink r:id="rId36" w:history="1">
         <w:r>
           <w:rPr>
             <w:rStyle w:val="Hyperlink"/>
@@ -502,7 +484,7 @@
       </w:r>
     </w:p>
     <w:p>
-      <w:hyperlink r:id="rId36" w:history="1">
+      <w:hyperlink r:id="rId37" w:history="1">
         <w:r>
           <w:rPr>
             <w:rStyle w:val="Hyperlink"/>
@@ -515,7 +497,7 @@
       </w:r>
     </w:p>
     <w:p>
-      <w:hyperlink r:id="rId37" w:history="1">
+      <w:hyperlink r:id="rId38" w:history="1">
         <w:r>
           <w:rPr>
             <w:rStyle w:val="Hyperlink"/>
@@ -528,7 +510,7 @@
       </w:r>
     </w:p>
     <w:p>
-      <w:hyperlink r:id="rId38" w:history="1">
+      <w:hyperlink r:id="rId39" w:history="1">
         <w:r>
           <w:rPr>
             <w:rStyle w:val="Hyperlink"/>
@@ -546,7 +528,7 @@
           <w:rStyle w:val="Hyperlink"/>
         </w:rPr>
       </w:pPr>
-      <w:hyperlink r:id="rId39" w:history="1">
+      <w:hyperlink r:id="rId40" w:history="1">
         <w:r>
           <w:rPr>
             <w:rStyle w:val="Hyperlink"/>
@@ -564,7 +546,7 @@
           <w:rStyle w:val="Hyperlink"/>
         </w:rPr>
       </w:pPr>
-      <w:hyperlink r:id="rId40" w:history="1">
+      <w:hyperlink r:id="rId41" w:history="1">
         <w:r>
           <w:rPr>
             <w:rStyle w:val="Hyperlink"/>
@@ -582,7 +564,7 @@
           <w:rStyle w:val="Hyperlink"/>
         </w:rPr>
       </w:pPr>
-      <w:hyperlink r:id="rId41" w:history="1">
+      <w:hyperlink r:id="rId42" w:history="1">
         <w:r>
           <w:rPr>
             <w:rStyle w:val="Hyperlink"/>
@@ -600,7 +582,7 @@
           <w:rStyle w:val="Hyperlink"/>
         </w:rPr>
       </w:pPr>
-      <w:hyperlink r:id="rId42" w:history="1">
+      <w:hyperlink r:id="rId43" w:history="1">
         <w:r>
           <w:rPr>
             <w:rStyle w:val="Hyperlink"/>
@@ -618,114 +600,65 @@
           <w:rStyle w:val="Hyperlink"/>
         </w:rPr>
       </w:pPr>
-      <w:hyperlink r:id="rId43" w:history="1">
-        <w:r>
-          <w:rPr>
-            <w:rStyle w:val="Hyperlink"/>
-          </w:rPr>
-          <w:t>https:</w:t>
-        </w:r>
-        <w:r>
-          <w:rPr>
-            <w:rStyle w:val="Hyperlink"/>
-          </w:rPr>
-          <w:t>/</w:t>
-        </w:r>
-        <w:r>
-          <w:rPr>
-            <w:rStyle w:val="Hyperlink"/>
-          </w:rPr>
-          <w:t>/stackoverflow.com/questions/36813396/how-to-show-the-title-for-the-diagram-of-seaborn-pairplot-or-pridgrid</w:t>
-        </w:r>
-      </w:hyperlink>
-      <w:r>
-        <w:t xml:space="preserve"> </w:t>
-      </w:r>
-    </w:p>
-    <w:p>
-      <w:pPr>
-        <w:rPr>
-          <w:rStyle w:val="Hyperlink"/>
-        </w:rPr>
-      </w:pPr>
       <w:hyperlink r:id="rId44" w:history="1">
         <w:r>
           <w:rPr>
             <w:rStyle w:val="Hyperlink"/>
           </w:rPr>
+          <w:t>https://stackoverflow.com/questions/36813396/how-to-show-the-title-for-the-diagram-of-seaborn-pairplot-or-pridgrid</w:t>
+        </w:r>
+      </w:hyperlink>
+      <w:r>
+        <w:t xml:space="preserve"> </w:t>
+      </w:r>
+    </w:p>
+    <w:p>
+      <w:pPr>
+        <w:rPr>
+          <w:rStyle w:val="Hyperlink"/>
+        </w:rPr>
+      </w:pPr>
+      <w:hyperlink r:id="rId45" w:history="1">
+        <w:r>
+          <w:rPr>
+            <w:rStyle w:val="Hyperlink"/>
+          </w:rPr>
           <w:t>python - How do I add a title and axis labels to Seaborn Heatmap? - Stack Overflow</w:t>
         </w:r>
       </w:hyperlink>
     </w:p>
     <w:p>
-      <w:hyperlink r:id="rId45" w:history="1">
-        <w:r>
-          <w:rPr>
-            <w:rStyle w:val="Hyperlink"/>
-          </w:rPr>
-          <w:t xml:space="preserve">python - How to add a label to Seaborn Heatmap </w:t>
-        </w:r>
-        <w:proofErr w:type="spellStart"/>
-        <w:r>
-          <w:rPr>
-            <w:rStyle w:val="Hyperlink"/>
-          </w:rPr>
-          <w:t>color</w:t>
-        </w:r>
-        <w:proofErr w:type="spellEnd"/>
-        <w:r>
-          <w:rPr>
-            <w:rStyle w:val="Hyperlink"/>
-          </w:rPr>
-          <w:t xml:space="preserve"> bar? - Stack Overflow</w:t>
-        </w:r>
-      </w:hyperlink>
-    </w:p>
-    <w:p>
       <w:hyperlink r:id="rId46" w:history="1">
         <w:r>
           <w:rPr>
             <w:rStyle w:val="Hyperlink"/>
           </w:rPr>
-          <w:t xml:space="preserve">Configure </w:t>
-        </w:r>
-        <w:proofErr w:type="spellStart"/>
-        <w:r>
-          <w:rPr>
-            <w:rStyle w:val="Hyperlink"/>
-          </w:rPr>
-          <w:t>QuadraticDiscriminantAnalysis</w:t>
-        </w:r>
-        <w:proofErr w:type="spellEnd"/>
-        <w:r>
-          <w:rPr>
-            <w:rStyle w:val="Hyperlink"/>
-          </w:rPr>
-          <w:t xml:space="preserve"> "</w:t>
-        </w:r>
-        <w:proofErr w:type="spellStart"/>
-        <w:r>
-          <w:rPr>
-            <w:rStyle w:val="Hyperlink"/>
-          </w:rPr>
-          <w:t>reg_param</w:t>
-        </w:r>
-        <w:proofErr w:type="spellEnd"/>
-        <w:r>
-          <w:rPr>
-            <w:rStyle w:val="Hyperlink"/>
-          </w:rPr>
-          <w:t xml:space="preserve">" Parameter | </w:t>
-        </w:r>
-        <w:proofErr w:type="spellStart"/>
-        <w:r>
-          <w:rPr>
-            <w:rStyle w:val="Hyperlink"/>
-          </w:rPr>
-          <w:t>SKLearner</w:t>
-        </w:r>
-        <w:proofErr w:type="spellEnd"/>
-      </w:hyperlink>
+          <w:t>python - How to add a label to Seaborn Heatmap color bar? - Stack Overflow</w:t>
+        </w:r>
+      </w:hyperlink>
+    </w:p>
+    <w:p>
+      <w:hyperlink r:id="rId47" w:history="1">
+        <w:r>
+          <w:rPr>
+            <w:rStyle w:val="Hyperlink"/>
+          </w:rPr>
+          <w:t>Configure QuadraticDiscriminantAnalysis "reg_param" Parameter | SKLearner</w:t>
+        </w:r>
+      </w:hyperlink>
+    </w:p>
+    <w:p>
+      <w:hyperlink r:id="rId48" w:history="1">
+        <w:r>
+          <w:rPr>
+            <w:rStyle w:val="Hyperlink"/>
+          </w:rPr>
+          <w:t>https://www.geeksforgeeks.org/python/g-fact-41-multiple-return-values-in-python/</w:t>
+        </w:r>
+      </w:hyperlink>
+      <w:r>
+        <w:t xml:space="preserve"> </w:t>
+      </w:r>
     </w:p>
     <w:sectPr>
       <w:pgSz w:w="11906" w:h="16838"/>
@@ -1390,6 +1323,7 @@
   <w:style w:type="character" w:default="1" w:styleId="DefaultParagraphFont">
     <w:name w:val="Default Paragraph Font"/>
     <w:uiPriority w:val="1"/>
+    <w:semiHidden/>
     <w:unhideWhenUsed/>
   </w:style>
   <w:style w:type="table" w:default="1" w:styleId="TableNormal">

</xml_diff>

<commit_message>
Making separate line plots for gui. Testing they will fit in the window
</commit_message>
<xml_diff>
--- a/Assessment/Resource List/Resources.docx
+++ b/Assessment/Resource List/Resources.docx
@@ -740,6 +740,32 @@
             <w:rStyle w:val="Hyperlink"/>
           </w:rPr>
           <w:t>https://stackoverflow.com/questions/61147950/create-subplots-in-for-loop-matplotlib</w:t>
+        </w:r>
+      </w:hyperlink>
+      <w:r>
+        <w:t xml:space="preserve"> </w:t>
+      </w:r>
+    </w:p>
+    <w:p>
+      <w:hyperlink r:id="rId49" w:history="1">
+        <w:r>
+          <w:rPr>
+            <w:rStyle w:val="Hyperlink"/>
+          </w:rPr>
+          <w:t>https://stackoverflow.com/questions/51400076/change-seaborn-pair-plot-figure-size</w:t>
+        </w:r>
+      </w:hyperlink>
+      <w:r>
+        <w:t xml:space="preserve"> </w:t>
+      </w:r>
+    </w:p>
+    <w:p>
+      <w:hyperlink r:id="rId50" w:history="1">
+        <w:r>
+          <w:rPr>
+            <w:rStyle w:val="Hyperlink"/>
+          </w:rPr>
+          <w:t>https://stackoverflow.com/questions/61325314/how-to-change-plot-confusion-matrix-default-figure-size-in-sklearn-metrics-packa</w:t>
         </w:r>
       </w:hyperlink>
       <w:r>

</xml_diff>

<commit_message>
Finishing list box selection function and running to select different graphs in GUI
</commit_message>
<xml_diff>
--- a/Assessment/Resource List/Resources.docx
+++ b/Assessment/Resource List/Resources.docx
@@ -760,12 +760,53 @@
       </w:r>
     </w:p>
     <w:p>
+      <w:pPr>
+        <w:rPr>
+          <w:rStyle w:val="Hyperlink"/>
+        </w:rPr>
+      </w:pPr>
       <w:hyperlink r:id="rId50" w:history="1">
         <w:r>
           <w:rPr>
             <w:rStyle w:val="Hyperlink"/>
           </w:rPr>
           <w:t>https://stackoverflow.com/questions/61325314/how-to-change-plot-confusion-matrix-default-figure-size-in-sklearn-metrics-packa</w:t>
+        </w:r>
+      </w:hyperlink>
+      <w:r>
+        <w:t xml:space="preserve"> </w:t>
+      </w:r>
+    </w:p>
+    <w:p>
+      <w:r>
+        <w:t>Lab 9 reference</w:t>
+      </w:r>
+    </w:p>
+    <w:p>
+      <w:pPr>
+        <w:rPr>
+          <w:rStyle w:val="Hyperlink"/>
+        </w:rPr>
+      </w:pPr>
+      <w:hyperlink r:id="rId51" w:history="1">
+        <w:r>
+          <w:rPr>
+            <w:rStyle w:val="Hyperlink"/>
+          </w:rPr>
+          <w:t>https://www.geeksforgeeks.org/python/binding-function-with-double-click-with-tkinter-listbox/</w:t>
+        </w:r>
+      </w:hyperlink>
+      <w:r>
+        <w:t xml:space="preserve"> </w:t>
+      </w:r>
+    </w:p>
+    <w:p>
+      <w:hyperlink r:id="rId52" w:history="1">
+        <w:r>
+          <w:rPr>
+            <w:rStyle w:val="Hyperlink"/>
+          </w:rPr>
+          <w:t>https://www.pythontutorial.net/tkinter/tkinter-listbox/</w:t>
         </w:r>
       </w:hyperlink>
       <w:r>

</xml_diff>